<commit_message>
added money roomba and changes in project descriptions
</commit_message>
<xml_diff>
--- a/public/docs/EstebanSalomCastillo-SoftwareDeveloper.docx
+++ b/public/docs/EstebanSalomCastillo-SoftwareDeveloper.docx
@@ -139,7 +139,13 @@
         <w:spacing w:line="360" w:lineRule="auto"/>
       </w:pPr>
       <w:r>
-        <w:t>Portfolio: estebansalom.com</w:t>
+        <w:t xml:space="preserve">Portfolio: </w:t>
+      </w:r>
+      <w:r>
+        <w:t>www.</w:t>
+      </w:r>
+      <w:r>
+        <w:t>estebansalom.com</w:t>
       </w:r>
     </w:p>
     <w:p>
@@ -213,7 +219,7 @@
               </wp:anchor>
             </w:drawing>
           </mc:Choice>
-          <mc:Fallback xmlns:sl="http://schemas.openxmlformats.org/schemaLibrary/2006/main" xmlns:a="http://schemas.openxmlformats.org/drawingml/2006/main" xmlns:pic="http://schemas.openxmlformats.org/drawingml/2006/picture" xmlns:c="http://schemas.openxmlformats.org/drawingml/2006/chart" xmlns:lc="http://schemas.openxmlformats.org/drawingml/2006/lockedCanvas" xmlns:dgm="http://schemas.openxmlformats.org/drawingml/2006/diagram">
+          <mc:Fallback xmlns:dgm="http://schemas.openxmlformats.org/drawingml/2006/diagram" xmlns:lc="http://schemas.openxmlformats.org/drawingml/2006/lockedCanvas" xmlns:c="http://schemas.openxmlformats.org/drawingml/2006/chart" xmlns:pic="http://schemas.openxmlformats.org/drawingml/2006/picture" xmlns:a="http://schemas.openxmlformats.org/drawingml/2006/main" xmlns:sl="http://schemas.openxmlformats.org/schemaLibrary/2006/main">
             <w:drawing>
               <wp:anchor allowOverlap="1" behindDoc="0" distB="0" distT="0" distL="114300" distR="114300" hidden="0" layoutInCell="1" locked="0" relativeHeight="0" simplePos="0">
                 <wp:simplePos x="0" y="0"/>
@@ -267,7 +273,48 @@
         <w:spacing w:line="360" w:lineRule="auto"/>
       </w:pPr>
       <w:r>
-        <w:t>Easily adaptable college student with a Technical Degree in Software Development and 12 months of experience helping people learn the fundamentals of programming. Aiming to leverage academic experience and a proven knowledge of software documentation, application development and agile methodologies to successfully fill the role at your company. Frequently referred to as a proactive problem solver by my peers I can be relied upon to help your company achieve its goals.</w:t>
+        <w:t>Easily adaptable</w:t>
+      </w:r>
+      <w:r>
+        <w:t>, 4th year</w:t>
+      </w:r>
+      <w:r>
+        <w:t xml:space="preserve"> college student with a Technical Degree in Software Development</w:t>
+      </w:r>
+      <w:r>
+        <w:t>.</w:t>
+      </w:r>
+      <w:r>
+        <w:t xml:space="preserve"> </w:t>
+      </w:r>
+      <w:r>
+        <w:t>Worked</w:t>
+      </w:r>
+      <w:r>
+        <w:t xml:space="preserve"> 12 months</w:t>
+      </w:r>
+      <w:r>
+        <w:t xml:space="preserve"> as Teacher’s Aide,</w:t>
+      </w:r>
+      <w:r>
+        <w:t xml:space="preserve"> helping people learn the fundamentals of programming. Aiming to leverage academic experience and a proven knowledge of software documentation, application development and agile methodologies to successfully fill the role at your company. Frequently referred to as a proactive problem solver by my peers</w:t>
+      </w:r>
+      <w:r>
+        <w:t>,</w:t>
+      </w:r>
+      <w:r>
+        <w:t xml:space="preserve"> I can be relied upon to help your company achieve its goals.</w:t>
+      </w:r>
+      <w:r>
+        <w:t xml:space="preserve"> Four of my projects have been proposed by my teachers to be presented at </w:t>
+      </w:r>
+      <w:proofErr w:type="spellStart"/>
+      <w:r>
+        <w:t>ExpoCenfo</w:t>
+      </w:r>
+      <w:proofErr w:type="spellEnd"/>
+      <w:r>
+        <w:t xml:space="preserve"> (a yearly event where university presents its best projects).</w:t>
       </w:r>
     </w:p>
     <w:p>
@@ -396,7 +443,10 @@
         <w:spacing w:line="360" w:lineRule="auto"/>
       </w:pPr>
       <w:r>
-        <w:t xml:space="preserve">Professor’s Aide at Universidad </w:t>
+        <w:t>Teacher</w:t>
+      </w:r>
+      <w:r>
+        <w:t xml:space="preserve">’s Aide at Universidad </w:t>
       </w:r>
       <w:proofErr w:type="spellStart"/>
       <w:r>
@@ -622,7 +672,6 @@
         <w:rPr>
           <w:b/>
         </w:rPr>
-        <w:lastRenderedPageBreak/>
         <w:t>Languages</w:t>
       </w:r>
     </w:p>
@@ -1207,19 +1256,6 @@
               <w:jc w:val="both"/>
             </w:pPr>
             <w:r>
-              <w:t>React.js</w:t>
-            </w:r>
-          </w:p>
-          <w:p>
-            <w:pPr>
-              <w:widowControl w:val="0"/>
-              <w:numPr>
-                <w:ilvl w:val="0"/>
-                <w:numId w:val="1"/>
-              </w:numPr>
-              <w:jc w:val="both"/>
-            </w:pPr>
-            <w:r>
               <w:t>HTML, Bootstrap, Sass, C</w:t>
             </w:r>
             <w:r>
@@ -1449,30 +1485,32 @@
           <w:between w:val="nil"/>
         </w:pBdr>
       </w:pPr>
-      <w:r>
-        <w:t>Ubuntu, Kali,</w:t>
-      </w:r>
-      <w:r>
-        <w:t xml:space="preserve"> </w:t>
-      </w:r>
       <w:proofErr w:type="spellStart"/>
       <w:r>
-        <w:t>ParrotOS</w:t>
+        <w:t>EmailJS</w:t>
       </w:r>
       <w:proofErr w:type="spellEnd"/>
       <w:r>
-        <w:t>,</w:t>
-      </w:r>
-      <w:r>
-        <w:t xml:space="preserve"> </w:t>
+        <w:t xml:space="preserve">, </w:t>
       </w:r>
       <w:proofErr w:type="spellStart"/>
       <w:r>
-        <w:t>Metaspliotable</w:t>
+        <w:t>NodeMailer</w:t>
       </w:r>
       <w:proofErr w:type="spellEnd"/>
       <w:r>
-        <w:t xml:space="preserve"> 2.0, Windows 10</w:t>
+        <w:t xml:space="preserve">, SendGrid, Telegram API, </w:t>
+      </w:r>
+      <w:proofErr w:type="spellStart"/>
+      <w:r>
+        <w:t>Whatsap</w:t>
+      </w:r>
+      <w:r>
+        <w:t>p</w:t>
+      </w:r>
+      <w:proofErr w:type="spellEnd"/>
+      <w:r>
+        <w:t xml:space="preserve"> API, Twilio</w:t>
       </w:r>
     </w:p>
     <w:p>

</xml_diff>